<commit_message>
update intro et conclu+ autres
</commit_message>
<xml_diff>
--- a/HaniniSamiaIntro&Conclusion.docx
+++ b/HaniniSamiaIntro&Conclusion.docx
@@ -70,7 +70,39 @@
           <w:sz w:val="24"/>
           <w:szCs w:val="21"/>
         </w:rPr>
-        <w:t xml:space="preserve"> utilisent bien souvent des systèmes de vidéosurveillance en direct afin de monitorer les animaux qu’elles </w:t>
+        <w:t xml:space="preserve"> utilisent bien souvent des systèmes de vidéosurveillance en direct </w:t>
+      </w:r>
+      <w:r>
+        <w:rPr>
+          <w:rFonts w:cs="Times New Roman"/>
+          <w:sz w:val="24"/>
+          <w:szCs w:val="21"/>
+        </w:rPr>
+        <w:t>de manière à</w:t>
+      </w:r>
+      <w:r>
+        <w:rPr>
+          <w:rFonts w:cs="Times New Roman"/>
+          <w:sz w:val="24"/>
+          <w:szCs w:val="21"/>
+        </w:rPr>
+        <w:t xml:space="preserve"> </w:t>
+      </w:r>
+      <w:r>
+        <w:rPr>
+          <w:rFonts w:cs="Times New Roman"/>
+          <w:sz w:val="24"/>
+          <w:szCs w:val="21"/>
+        </w:rPr>
+        <w:t xml:space="preserve">veiller sur </w:t>
+      </w:r>
+      <w:r>
+        <w:rPr>
+          <w:rFonts w:cs="Times New Roman"/>
+          <w:sz w:val="24"/>
+          <w:szCs w:val="21"/>
+        </w:rPr>
+        <w:t xml:space="preserve">les animaux qu’elles </w:t>
       </w:r>
       <w:r>
         <w:rPr>
@@ -94,7 +126,23 @@
           <w:sz w:val="24"/>
           <w:szCs w:val="21"/>
         </w:rPr>
-        <w:t xml:space="preserve">Ce </w:t>
+        <w:t>Hélas,</w:t>
+      </w:r>
+      <w:r>
+        <w:rPr>
+          <w:rFonts w:cs="Times New Roman"/>
+          <w:sz w:val="24"/>
+          <w:szCs w:val="21"/>
+        </w:rPr>
+        <w:t xml:space="preserve"> </w:t>
+      </w:r>
+      <w:r>
+        <w:rPr>
+          <w:rFonts w:cs="Times New Roman"/>
+          <w:sz w:val="24"/>
+          <w:szCs w:val="21"/>
+        </w:rPr>
+        <w:t xml:space="preserve">ce </w:t>
       </w:r>
       <w:r>
         <w:rPr>
@@ -110,15 +158,95 @@
           <w:sz w:val="24"/>
           <w:szCs w:val="21"/>
         </w:rPr>
-        <w:t>nécessite</w:t>
-      </w:r>
-      <w:r>
-        <w:rPr>
-          <w:rFonts w:cs="Times New Roman"/>
-          <w:sz w:val="24"/>
-          <w:szCs w:val="21"/>
-        </w:rPr>
-        <w:t xml:space="preserve"> une attention constante de la part d’opérateurs humains, sans quoi, le système en perd tout son sens. Entre les moyens humains colossaux mis en place et le risque d’erreurs humaines, cette approche n’est pas optimale et engendre des risques</w:t>
+        <w:t>nécessit</w:t>
+      </w:r>
+      <w:r>
+        <w:rPr>
+          <w:rFonts w:cs="Times New Roman"/>
+          <w:sz w:val="24"/>
+          <w:szCs w:val="21"/>
+        </w:rPr>
+        <w:t xml:space="preserve">e </w:t>
+      </w:r>
+      <w:r>
+        <w:rPr>
+          <w:rFonts w:cs="Times New Roman"/>
+          <w:sz w:val="24"/>
+          <w:szCs w:val="21"/>
+        </w:rPr>
+        <w:t>généralement</w:t>
+      </w:r>
+      <w:r>
+        <w:rPr>
+          <w:rFonts w:cs="Times New Roman"/>
+          <w:sz w:val="24"/>
+          <w:szCs w:val="21"/>
+        </w:rPr>
+        <w:t xml:space="preserve"> </w:t>
+      </w:r>
+      <w:r>
+        <w:rPr>
+          <w:rFonts w:cs="Times New Roman"/>
+          <w:sz w:val="24"/>
+          <w:szCs w:val="21"/>
+        </w:rPr>
+        <w:t xml:space="preserve">une attention </w:t>
+      </w:r>
+      <w:r>
+        <w:rPr>
+          <w:rFonts w:cs="Times New Roman"/>
+          <w:sz w:val="24"/>
+          <w:szCs w:val="21"/>
+        </w:rPr>
+        <w:t>importante</w:t>
+      </w:r>
+      <w:r>
+        <w:rPr>
+          <w:rFonts w:cs="Times New Roman"/>
+          <w:sz w:val="24"/>
+          <w:szCs w:val="21"/>
+        </w:rPr>
+        <w:t xml:space="preserve"> de la part d’opérateurs humains</w:t>
+      </w:r>
+      <w:r>
+        <w:rPr>
+          <w:rFonts w:cs="Times New Roman"/>
+          <w:sz w:val="24"/>
+          <w:szCs w:val="21"/>
+        </w:rPr>
+        <w:t xml:space="preserve"> </w:t>
+      </w:r>
+      <w:r>
+        <w:rPr>
+          <w:rFonts w:cs="Times New Roman"/>
+          <w:sz w:val="24"/>
+          <w:szCs w:val="21"/>
+        </w:rPr>
+        <w:t xml:space="preserve">pour </w:t>
+      </w:r>
+      <w:r>
+        <w:rPr>
+          <w:rFonts w:cs="Times New Roman"/>
+          <w:sz w:val="24"/>
+          <w:szCs w:val="21"/>
+        </w:rPr>
+        <w:t>surveiller</w:t>
+      </w:r>
+      <w:r>
+        <w:rPr>
+          <w:rFonts w:cs="Times New Roman"/>
+          <w:sz w:val="24"/>
+          <w:szCs w:val="21"/>
+        </w:rPr>
+        <w:t xml:space="preserve"> convenablement les animaux</w:t>
+      </w:r>
+      <w:r>
+        <w:rPr>
+          <w:rFonts w:cs="Times New Roman"/>
+          <w:sz w:val="24"/>
+          <w:szCs w:val="21"/>
+        </w:rPr>
+        <w:t>. Entre les moyens humains colossaux mis en place et le risque d’erreurs humaines, cette approche n’est pas optimale et engendre des risques</w:t>
       </w:r>
       <w:r>
         <w:rPr>
@@ -152,7 +280,55 @@
           <w:sz w:val="24"/>
           <w:szCs w:val="21"/>
         </w:rPr>
-        <w:t xml:space="preserve">Monsieur Kurt EVERAERTS, notre client, s’est rendu au MIC avec l’idée de développer une solution qui aidera les éleveurs à maintenir la sécurité des espèces qu’ils hébergent, tout en réduisant la dépendance au personnel pour la surveillance. Pour ce faire, il souhaitait intégrer des outils d’intelligence artificielle dans les systèmes de surveillance </w:t>
+        <w:t xml:space="preserve">Monsieur Kurt EVERAERTS, notre client, s’est rendu au MIC avec l’idée de développer une solution qui aide les éleveurs à maintenir la sécurité des espèces qu’ils </w:t>
+      </w:r>
+      <w:r>
+        <w:rPr>
+          <w:rFonts w:cs="Times New Roman"/>
+          <w:sz w:val="24"/>
+          <w:szCs w:val="21"/>
+        </w:rPr>
+        <w:t>accueillent</w:t>
+      </w:r>
+      <w:r>
+        <w:rPr>
+          <w:rFonts w:cs="Times New Roman"/>
+          <w:sz w:val="24"/>
+          <w:szCs w:val="21"/>
+        </w:rPr>
+        <w:t>, tout en réduisant la dépendance au personnel pour la surveillance. Pour ce faire, il souhait</w:t>
+      </w:r>
+      <w:r>
+        <w:rPr>
+          <w:rFonts w:cs="Times New Roman"/>
+          <w:sz w:val="24"/>
+          <w:szCs w:val="21"/>
+        </w:rPr>
+        <w:t>e</w:t>
+      </w:r>
+      <w:r>
+        <w:rPr>
+          <w:rFonts w:cs="Times New Roman"/>
+          <w:sz w:val="24"/>
+          <w:szCs w:val="21"/>
+        </w:rPr>
+        <w:t xml:space="preserve"> </w:t>
+      </w:r>
+      <w:r>
+        <w:rPr>
+          <w:rFonts w:cs="Times New Roman"/>
+          <w:sz w:val="24"/>
+          <w:szCs w:val="21"/>
+        </w:rPr>
+        <w:t>améliorer</w:t>
+      </w:r>
+      <w:r>
+        <w:rPr>
+          <w:rFonts w:cs="Times New Roman"/>
+          <w:sz w:val="24"/>
+          <w:szCs w:val="21"/>
+        </w:rPr>
+        <w:t xml:space="preserve"> les systèmes de surveillance </w:t>
       </w:r>
       <w:r>
         <w:rPr>
@@ -168,31 +344,23 @@
           <w:sz w:val="24"/>
           <w:szCs w:val="21"/>
         </w:rPr>
-        <w:t>existants.</w:t>
-      </w:r>
-      <w:r>
-        <w:rPr>
-          <w:rFonts w:cs="Times New Roman"/>
-          <w:sz w:val="24"/>
-          <w:szCs w:val="21"/>
-        </w:rPr>
-        <w:t xml:space="preserve"> </w:t>
-      </w:r>
-      <w:r>
-        <w:rPr>
-          <w:rFonts w:cs="Times New Roman"/>
-          <w:sz w:val="24"/>
-          <w:szCs w:val="21"/>
-        </w:rPr>
-        <w:t>Pour  ce projet, l</w:t>
-      </w:r>
-      <w:r>
-        <w:rPr>
-          <w:rFonts w:cs="Times New Roman"/>
-          <w:sz w:val="24"/>
-          <w:szCs w:val="21"/>
-        </w:rPr>
-        <w:t>’espèce sur laquelle nous nous sommes concentrés est le coucou gris.</w:t>
+        <w:t>existants</w:t>
+      </w:r>
+      <w:r>
+        <w:rPr>
+          <w:rFonts w:cs="Times New Roman"/>
+          <w:sz w:val="24"/>
+          <w:szCs w:val="21"/>
+        </w:rPr>
+        <w:t xml:space="preserve"> grâce à l’intelligence artificielle</w:t>
+      </w:r>
+      <w:r>
+        <w:rPr>
+          <w:rFonts w:cs="Times New Roman"/>
+          <w:sz w:val="24"/>
+          <w:szCs w:val="21"/>
+        </w:rPr>
+        <w:t>.</w:t>
       </w:r>
     </w:p>
     <w:p>
@@ -210,7 +378,23 @@
           <w:sz w:val="24"/>
           <w:szCs w:val="21"/>
         </w:rPr>
-        <w:t>Dans une ère où la planète commence à exprimer son mécontentement après des années de négligenc</w:t>
+        <w:t xml:space="preserve">Dans une ère où la planète commence à exprimer son mécontentement après des </w:t>
+      </w:r>
+      <w:r>
+        <w:rPr>
+          <w:rFonts w:cs="Times New Roman"/>
+          <w:sz w:val="24"/>
+          <w:szCs w:val="21"/>
+        </w:rPr>
+        <w:t xml:space="preserve">décennies </w:t>
+      </w:r>
+      <w:r>
+        <w:rPr>
+          <w:rFonts w:cs="Times New Roman"/>
+          <w:sz w:val="24"/>
+          <w:szCs w:val="21"/>
+        </w:rPr>
+        <w:t>de négligenc</w:t>
       </w:r>
       <w:r>
         <w:rPr>
@@ -226,7 +410,105 @@
           <w:sz w:val="24"/>
           <w:szCs w:val="21"/>
         </w:rPr>
-        <w:t xml:space="preserve">, de nombreuses espèces animales en ont payé le prix. Il a été crucial pour moi de m’engager dans cette lutte à travers ce projet,  qui a un impact aussi bien sur la progression de l’innovation que sur l’aide à la sauvegarde des espèces menacées. Dans notre cas d’étude, les nids de coucous sont au centre de l’attention. Chaque œuf de coucou est précieux et doit être préservé à tout prix. </w:t>
+        <w:t xml:space="preserve">, de nombreuses espèces animales en ont payé le prix. Il </w:t>
+      </w:r>
+      <w:r>
+        <w:rPr>
+          <w:rFonts w:cs="Times New Roman"/>
+          <w:sz w:val="24"/>
+          <w:szCs w:val="21"/>
+        </w:rPr>
+        <w:t xml:space="preserve">est </w:t>
+      </w:r>
+      <w:r>
+        <w:rPr>
+          <w:rFonts w:cs="Times New Roman"/>
+          <w:sz w:val="24"/>
+          <w:szCs w:val="21"/>
+        </w:rPr>
+        <w:t xml:space="preserve">crucial pour moi de m’engager dans cette lutte à travers ce projet, qui a un impact aussi bien sur la progression de l’innovation que sur l’aide à la sauvegarde des espèces menacées. Dans notre cas d’étude, les coucous </w:t>
+      </w:r>
+      <w:r>
+        <w:rPr>
+          <w:rFonts w:cs="Times New Roman"/>
+          <w:sz w:val="24"/>
+          <w:szCs w:val="21"/>
+        </w:rPr>
+        <w:t xml:space="preserve">gris </w:t>
+      </w:r>
+      <w:r>
+        <w:rPr>
+          <w:rFonts w:cs="Times New Roman"/>
+          <w:sz w:val="24"/>
+          <w:szCs w:val="21"/>
+        </w:rPr>
+        <w:t>sont au centre de l’attention</w:t>
+      </w:r>
+      <w:r>
+        <w:rPr>
+          <w:rFonts w:cs="Times New Roman"/>
+          <w:sz w:val="24"/>
+          <w:szCs w:val="21"/>
+        </w:rPr>
+        <w:t xml:space="preserve">, </w:t>
+      </w:r>
+      <w:r>
+        <w:rPr>
+          <w:rFonts w:cs="Times New Roman"/>
+          <w:sz w:val="24"/>
+          <w:szCs w:val="21"/>
+        </w:rPr>
+        <w:t xml:space="preserve">d’où l’appellation du projet </w:t>
+      </w:r>
+      <w:proofErr w:type="spellStart"/>
+      <w:r>
+        <w:rPr>
+          <w:rFonts w:cs="Times New Roman"/>
+          <w:sz w:val="24"/>
+          <w:szCs w:val="21"/>
+        </w:rPr>
+        <w:t>CoucouAI</w:t>
+      </w:r>
+      <w:proofErr w:type="spellEnd"/>
+      <w:r>
+        <w:rPr>
+          <w:rFonts w:cs="Times New Roman"/>
+          <w:sz w:val="24"/>
+          <w:szCs w:val="21"/>
+        </w:rPr>
+        <w:t>.</w:t>
+      </w:r>
+      <w:r>
+        <w:rPr>
+          <w:rFonts w:cs="Times New Roman"/>
+          <w:sz w:val="24"/>
+          <w:szCs w:val="21"/>
+        </w:rPr>
+        <w:t xml:space="preserve"> </w:t>
+      </w:r>
+      <w:r>
+        <w:rPr>
+          <w:rFonts w:cs="Times New Roman"/>
+          <w:sz w:val="24"/>
+          <w:szCs w:val="21"/>
+        </w:rPr>
+        <w:t>Chaque œuf de coucou est précieux et doit être préservé à tout prix</w:t>
+      </w:r>
+      <w:r>
+        <w:rPr>
+          <w:rFonts w:cs="Times New Roman"/>
+          <w:sz w:val="24"/>
+          <w:szCs w:val="21"/>
+        </w:rPr>
+        <w:t>.</w:t>
+      </w:r>
+      <w:r>
+        <w:rPr>
+          <w:rFonts w:cs="Times New Roman"/>
+          <w:sz w:val="24"/>
+          <w:szCs w:val="21"/>
+        </w:rPr>
+        <w:t xml:space="preserve"> </w:t>
       </w:r>
     </w:p>
     <w:p>
@@ -244,7 +526,55 @@
           <w:sz w:val="24"/>
           <w:szCs w:val="21"/>
         </w:rPr>
-        <w:t>Dans ce mémoire, nous nous interrogerons sur l’utilisation de l’intelligence artificielle dans le but de détecter des objets via un flux de caméra de vidéosurveillance en direct</w:t>
+        <w:t xml:space="preserve">Dans ce mémoire, nous nous interrogeons sur l’utilisation de l’intelligence artificielle dans le but de détecter des objets </w:t>
+      </w:r>
+      <w:r>
+        <w:rPr>
+          <w:rFonts w:cs="Times New Roman"/>
+          <w:sz w:val="24"/>
+          <w:szCs w:val="21"/>
+        </w:rPr>
+        <w:t>à partir</w:t>
+      </w:r>
+      <w:r>
+        <w:rPr>
+          <w:rFonts w:cs="Times New Roman"/>
+          <w:sz w:val="24"/>
+          <w:szCs w:val="21"/>
+        </w:rPr>
+        <w:t xml:space="preserve"> </w:t>
+      </w:r>
+      <w:r>
+        <w:rPr>
+          <w:rFonts w:cs="Times New Roman"/>
+          <w:sz w:val="24"/>
+          <w:szCs w:val="21"/>
+        </w:rPr>
+        <w:t xml:space="preserve">de </w:t>
+      </w:r>
+      <w:r>
+        <w:rPr>
+          <w:rFonts w:cs="Times New Roman"/>
+          <w:sz w:val="24"/>
+          <w:szCs w:val="21"/>
+        </w:rPr>
+        <w:t>flux de caméra</w:t>
+      </w:r>
+      <w:r>
+        <w:rPr>
+          <w:rFonts w:cs="Times New Roman"/>
+          <w:sz w:val="24"/>
+          <w:szCs w:val="21"/>
+        </w:rPr>
+        <w:t>s</w:t>
+      </w:r>
+      <w:r>
+        <w:rPr>
+          <w:rFonts w:cs="Times New Roman"/>
+          <w:sz w:val="24"/>
+          <w:szCs w:val="21"/>
+        </w:rPr>
+        <w:t xml:space="preserve"> de vidéosurveillance en direct</w:t>
       </w:r>
       <w:r>
         <w:rPr>
@@ -276,7 +606,63 @@
           <w:sz w:val="24"/>
           <w:szCs w:val="21"/>
         </w:rPr>
-        <w:t>alerter les éleveurs dès qu’un élément perturbateur est détecté.</w:t>
+        <w:t>alerter les éleveurs dès qu’un élément perturbateur est détecté</w:t>
+      </w:r>
+      <w:r>
+        <w:rPr>
+          <w:rFonts w:cs="Times New Roman"/>
+          <w:sz w:val="24"/>
+          <w:szCs w:val="21"/>
+        </w:rPr>
+        <w:t>,</w:t>
+      </w:r>
+      <w:r>
+        <w:rPr>
+          <w:rFonts w:cs="Times New Roman"/>
+          <w:sz w:val="24"/>
+          <w:szCs w:val="21"/>
+        </w:rPr>
+        <w:t xml:space="preserve"> </w:t>
+      </w:r>
+      <w:r>
+        <w:rPr>
+          <w:rFonts w:cs="Times New Roman"/>
+          <w:sz w:val="24"/>
+          <w:szCs w:val="21"/>
+        </w:rPr>
+        <w:t xml:space="preserve">de manière à ce </w:t>
+      </w:r>
+      <w:r>
+        <w:rPr>
+          <w:rFonts w:cs="Times New Roman"/>
+          <w:sz w:val="24"/>
+          <w:szCs w:val="21"/>
+        </w:rPr>
+        <w:t xml:space="preserve">qu’ils </w:t>
+      </w:r>
+      <w:r>
+        <w:rPr>
+          <w:rFonts w:cs="Times New Roman"/>
+          <w:sz w:val="24"/>
+          <w:szCs w:val="21"/>
+        </w:rPr>
+        <w:t xml:space="preserve">puissent agir </w:t>
+      </w:r>
+      <w:r>
+        <w:rPr>
+          <w:rFonts w:cs="Times New Roman"/>
+          <w:sz w:val="24"/>
+          <w:szCs w:val="21"/>
+        </w:rPr>
+        <w:t>dans les plus brefs délais</w:t>
+      </w:r>
+      <w:r>
+        <w:rPr>
+          <w:rFonts w:cs="Times New Roman"/>
+          <w:sz w:val="24"/>
+          <w:szCs w:val="21"/>
+        </w:rPr>
+        <w:t>.</w:t>
       </w:r>
     </w:p>
     <w:p>
@@ -310,7 +696,95 @@
           <w:sz w:val="24"/>
           <w:szCs w:val="21"/>
         </w:rPr>
-        <w:t>, nous nous sommes engagés dans le développement de solutions fondées sur la recherche approfondie des moyens les plus adaptés pour répondre aux besoins du client. Nous avons suivi la méthodologie Agile Scrum, des réunions bimensuelles ont été entreprises avec le client afin que chaque phase de développement du projet se rapproche le plus de ses attentes. Ensuite, nous nous sommes aidés de professionnels aguerris et de ressources en ligne afin de trouver des solutions à nos problèmes.</w:t>
+        <w:t xml:space="preserve">, nous nous </w:t>
+      </w:r>
+      <w:r>
+        <w:rPr>
+          <w:rFonts w:cs="Times New Roman"/>
+          <w:sz w:val="24"/>
+          <w:szCs w:val="21"/>
+        </w:rPr>
+        <w:t xml:space="preserve">sommes </w:t>
+      </w:r>
+      <w:r>
+        <w:rPr>
+          <w:rFonts w:cs="Times New Roman"/>
+          <w:sz w:val="24"/>
+          <w:szCs w:val="21"/>
+        </w:rPr>
+        <w:t>engag</w:t>
+      </w:r>
+      <w:r>
+        <w:rPr>
+          <w:rFonts w:cs="Times New Roman"/>
+          <w:sz w:val="24"/>
+          <w:szCs w:val="21"/>
+        </w:rPr>
+        <w:t>és</w:t>
+      </w:r>
+      <w:r>
+        <w:rPr>
+          <w:rFonts w:cs="Times New Roman"/>
+          <w:sz w:val="24"/>
+          <w:szCs w:val="21"/>
+        </w:rPr>
+        <w:t xml:space="preserve"> </w:t>
+      </w:r>
+      <w:r>
+        <w:rPr>
+          <w:rFonts w:cs="Times New Roman"/>
+          <w:sz w:val="24"/>
+          <w:szCs w:val="21"/>
+        </w:rPr>
+        <w:t xml:space="preserve">dans le développement de solutions fondées sur la recherche approfondie des moyens les plus adaptés pour répondre aux besoins du client. Nous avons suivi la méthodologie Agile Scrum, des réunions bimensuelles ont été entreprises avec le client afin que chaque phase de développement du projet se rapproche </w:t>
+      </w:r>
+      <w:r>
+        <w:rPr>
+          <w:rFonts w:cs="Times New Roman"/>
+          <w:sz w:val="24"/>
+          <w:szCs w:val="21"/>
+        </w:rPr>
+        <w:t xml:space="preserve">au mieux </w:t>
+      </w:r>
+      <w:r>
+        <w:rPr>
+          <w:rFonts w:cs="Times New Roman"/>
+          <w:sz w:val="24"/>
+          <w:szCs w:val="21"/>
+        </w:rPr>
+        <w:t>de ses attentes. En</w:t>
+      </w:r>
+      <w:r>
+        <w:rPr>
+          <w:rFonts w:cs="Times New Roman"/>
+          <w:sz w:val="24"/>
+          <w:szCs w:val="21"/>
+        </w:rPr>
+        <w:t xml:space="preserve"> outre</w:t>
+      </w:r>
+      <w:r>
+        <w:rPr>
+          <w:rFonts w:cs="Times New Roman"/>
+          <w:sz w:val="24"/>
+          <w:szCs w:val="21"/>
+        </w:rPr>
+        <w:t xml:space="preserve">, nous nous sommes aidés de professionnels aguerris et de ressources en ligne </w:t>
+      </w:r>
+      <w:r>
+        <w:rPr>
+          <w:rFonts w:cs="Times New Roman"/>
+          <w:sz w:val="24"/>
+          <w:szCs w:val="21"/>
+        </w:rPr>
+        <w:t>pour</w:t>
+      </w:r>
+      <w:r>
+        <w:rPr>
+          <w:rFonts w:cs="Times New Roman"/>
+          <w:sz w:val="24"/>
+          <w:szCs w:val="21"/>
+        </w:rPr>
+        <w:t xml:space="preserve"> trouver des solutions à nos problèmes.</w:t>
       </w:r>
     </w:p>
     <w:p>
@@ -328,7 +802,39 @@
           <w:sz w:val="24"/>
           <w:szCs w:val="21"/>
         </w:rPr>
-        <w:t xml:space="preserve">L’objectif est de déterminer si oui ou non, l’intelligence artificiel peut jouer un rôle dans la </w:t>
+        <w:t>L’objectif est de déterminer si</w:t>
+      </w:r>
+      <w:r>
+        <w:rPr>
+          <w:rFonts w:cs="Times New Roman"/>
+          <w:sz w:val="24"/>
+          <w:szCs w:val="21"/>
+        </w:rPr>
+        <w:t xml:space="preserve"> </w:t>
+      </w:r>
+      <w:r>
+        <w:rPr>
+          <w:rFonts w:cs="Times New Roman"/>
+          <w:sz w:val="24"/>
+          <w:szCs w:val="21"/>
+        </w:rPr>
+        <w:t>l’intelligence artificiel</w:t>
+      </w:r>
+      <w:r>
+        <w:rPr>
+          <w:rFonts w:cs="Times New Roman"/>
+          <w:sz w:val="24"/>
+          <w:szCs w:val="21"/>
+        </w:rPr>
+        <w:t>le</w:t>
+      </w:r>
+      <w:r>
+        <w:rPr>
+          <w:rFonts w:cs="Times New Roman"/>
+          <w:sz w:val="24"/>
+          <w:szCs w:val="21"/>
+        </w:rPr>
+        <w:t xml:space="preserve"> peut jouer un rôle dans la </w:t>
       </w:r>
       <w:r>
         <w:rPr>
@@ -344,19 +850,40 @@
           <w:sz w:val="24"/>
           <w:szCs w:val="21"/>
         </w:rPr>
-        <w:t>des œufs de coucous. De plus, nous cherchons à savoir si l’intelligence artificielle peut être utilisée de manière simple et intuitive par des développeurs junior.</w:t>
-      </w:r>
-    </w:p>
-    <w:p>
-      <w:pPr>
-        <w:rPr>
-          <w:b/>
-          <w:bCs/>
-          <w:i/>
-          <w:iCs/>
-          <w:u w:val="single"/>
-        </w:rPr>
-      </w:pPr>
+        <w:t>des œufs de coucous.</w:t>
+      </w:r>
+      <w:r>
+        <w:rPr>
+          <w:rFonts w:cs="Times New Roman"/>
+          <w:sz w:val="24"/>
+          <w:szCs w:val="21"/>
+        </w:rPr>
+        <w:t xml:space="preserve"> Par ailleurs</w:t>
+      </w:r>
+      <w:r>
+        <w:rPr>
+          <w:rFonts w:cs="Times New Roman"/>
+          <w:sz w:val="24"/>
+          <w:szCs w:val="21"/>
+        </w:rPr>
+        <w:t>, nous cherchons à savoir si l’intelligence artificielle peut être utilisée de manière simple et intuitive par des développeurs junior</w:t>
+      </w:r>
+      <w:r>
+        <w:rPr>
+          <w:rFonts w:cs="Times New Roman"/>
+          <w:sz w:val="24"/>
+          <w:szCs w:val="21"/>
+        </w:rPr>
+        <w:t>s</w:t>
+      </w:r>
+      <w:r>
+        <w:rPr>
+          <w:rFonts w:cs="Times New Roman"/>
+          <w:sz w:val="24"/>
+          <w:szCs w:val="21"/>
+        </w:rPr>
+        <w:t>.</w:t>
+      </w:r>
     </w:p>
     <w:bookmarkEnd w:id="0"/>
     <w:p>
@@ -403,7 +930,7 @@
           <w:sz w:val="24"/>
           <w:szCs w:val="21"/>
         </w:rPr>
-        <w:t>Ces quinze semaines de stage passées au sein du MIC ont été pour moi une expérience épanouissante et formatrice. J’ai pu m’intégrer à un groupe de professionnels constamment engagés  à travailler avec de nouvelles technologies. Ainsi, je me suis mise dans la peau d’une vraie professionnelle en rencontrant mon client régulièrement, en travaillant en équipe et en collaborant avec des professionnels externes pour répondre aux attentes du client.</w:t>
+        <w:t>Ces quinze semaines de stage passées au sein du MIC ont été pour moi une expérience épanouissante et formatrice. J’ai pu m’intégrer à un groupe de professionnels constamment engagés à travailler avec de nouvelles technologies. Ainsi, je me suis mise dans la peau d’une vraie professionnelle en rencontrant mon client régulièrement, en travaillant en équipe et en collaborant avec des professionnels externes pour répondre aux attentes du client.</w:t>
       </w:r>
     </w:p>
     <w:p>
@@ -421,7 +948,39 @@
           <w:sz w:val="24"/>
           <w:szCs w:val="21"/>
         </w:rPr>
-        <w:t>À la fin de ce stage, je  constate une nette amélioration de mes compétences, tant sur le plan technique que sur le plan relationnel. J’ai pu découvrir et perfectionner mes connaissances dans des domaines tels que Python, C# et Azure Custom Vision. Un autre aspect primordial de ce stage a été la mise en situation réelle, qui m’a permis de développer des réflexes professionnels essentiels lors des interactions avec un client, ainsi que de renforcer l’esprit d’équipe en travaillant en binôme sur le projet.</w:t>
+        <w:t>À la fin de ce stage, je constate une nette amélioration de mes compétences</w:t>
+      </w:r>
+      <w:r>
+        <w:rPr>
+          <w:rFonts w:cs="Times New Roman"/>
+          <w:sz w:val="24"/>
+          <w:szCs w:val="21"/>
+        </w:rPr>
+        <w:t>.</w:t>
+      </w:r>
+      <w:r>
+        <w:rPr>
+          <w:rFonts w:cs="Times New Roman"/>
+          <w:sz w:val="24"/>
+          <w:szCs w:val="21"/>
+        </w:rPr>
+        <w:t xml:space="preserve"> J’ai pu découvrir et perfectionner mes connaissances dans des domaines tels que Python, C# et Azure Custom Vision. Un autre aspect primordial de ce stage a été la mise en situation réelle, qui m’a permis de développer des réflexes professionnels essentiels lors des interactions avec </w:t>
+      </w:r>
+      <w:r>
+        <w:rPr>
+          <w:rFonts w:cs="Times New Roman"/>
+          <w:sz w:val="24"/>
+          <w:szCs w:val="21"/>
+        </w:rPr>
+        <w:t>le</w:t>
+      </w:r>
+      <w:r>
+        <w:rPr>
+          <w:rFonts w:cs="Times New Roman"/>
+          <w:sz w:val="24"/>
+          <w:szCs w:val="21"/>
+        </w:rPr>
+        <w:t xml:space="preserve"> client, ainsi que de renforcer l’esprit d’équipe en travaillant en binôme sur le projet.</w:t>
       </w:r>
     </w:p>
     <w:p>
@@ -457,7 +1016,39 @@
           <w:sz w:val="24"/>
           <w:szCs w:val="21"/>
         </w:rPr>
-        <w:t xml:space="preserve"> m’a particulièrement touchée. J’ai ainsi découvert la contribution positive qu’un développeur pouvait avoir sur la préservation d’espèces animales menacées. L’enjeu n’était pas anodin, c’est pourquoi les attentes du client étaient élevées. Le développement de ce projet a exigé que je me dépasse, à la fois sur le plan technique que relationnel.</w:t>
+        <w:t xml:space="preserve"> m’a particulièrement touchée. J’ai ainsi découvert la contribution positive qu’un développeur pouvait avoir </w:t>
+      </w:r>
+      <w:r>
+        <w:rPr>
+          <w:rFonts w:cs="Times New Roman"/>
+          <w:sz w:val="24"/>
+          <w:szCs w:val="21"/>
+        </w:rPr>
+        <w:t>à</w:t>
+      </w:r>
+      <w:r>
+        <w:rPr>
+          <w:rFonts w:cs="Times New Roman"/>
+          <w:sz w:val="24"/>
+          <w:szCs w:val="21"/>
+        </w:rPr>
+        <w:t xml:space="preserve"> la préservation d’espèces animales menacées. L’enjeu n’était pas anodin, c’est pourquoi les attentes du client étaient élevées. Le développement de ce projet a exigé que je me dépasse, à la fois sur le plan technique </w:t>
+      </w:r>
+      <w:r>
+        <w:rPr>
+          <w:rFonts w:cs="Times New Roman"/>
+          <w:sz w:val="24"/>
+          <w:szCs w:val="21"/>
+        </w:rPr>
+        <w:t>que</w:t>
+      </w:r>
+      <w:r>
+        <w:rPr>
+          <w:rFonts w:cs="Times New Roman"/>
+          <w:sz w:val="24"/>
+          <w:szCs w:val="21"/>
+        </w:rPr>
+        <w:t xml:space="preserve"> relationnel.</w:t>
       </w:r>
     </w:p>
     <w:p>
@@ -511,7 +1102,23 @@
           <w:sz w:val="24"/>
           <w:szCs w:val="21"/>
         </w:rPr>
-        <w:t xml:space="preserve">En conclusion, cette expérience a été exceptionnelle pour moi. J’ai développé de nombreuses compétences et trouvé ma voie dans un domaine qui me passionne. À la fin de ce stage, </w:t>
+        <w:t xml:space="preserve">En conclusion, cette expérience a été </w:t>
+      </w:r>
+      <w:r>
+        <w:rPr>
+          <w:rFonts w:cs="Times New Roman"/>
+          <w:sz w:val="24"/>
+          <w:szCs w:val="21"/>
+        </w:rPr>
+        <w:t>extraordinaire</w:t>
+      </w:r>
+      <w:r>
+        <w:rPr>
+          <w:rFonts w:cs="Times New Roman"/>
+          <w:sz w:val="24"/>
+          <w:szCs w:val="21"/>
+        </w:rPr>
+        <w:t xml:space="preserve"> pour moi. J’ai développé de nombreuses compétences et trouvé ma voie dans un domaine qui me passionne. À la fin de ce stage, </w:t>
       </w:r>
       <w:r>
         <w:rPr>
@@ -527,7 +1134,23 @@
           <w:sz w:val="24"/>
           <w:szCs w:val="21"/>
         </w:rPr>
-        <w:t>j’estime avoir développé une solution innovante qui simplifiera le travail des éleveurs et permettra une préservation plus efficace des coucous</w:t>
+        <w:t xml:space="preserve">j’estime avoir </w:t>
+      </w:r>
+      <w:r>
+        <w:rPr>
+          <w:rFonts w:cs="Times New Roman"/>
+          <w:sz w:val="24"/>
+          <w:szCs w:val="21"/>
+        </w:rPr>
+        <w:t>créé</w:t>
+      </w:r>
+      <w:r>
+        <w:rPr>
+          <w:rFonts w:cs="Times New Roman"/>
+          <w:sz w:val="24"/>
+          <w:szCs w:val="21"/>
+        </w:rPr>
+        <w:t xml:space="preserve"> une solution innovante qui simplifiera le travail des éleveurs et permettra une préservation plus efficace des coucous</w:t>
       </w:r>
       <w:r>
         <w:rPr>

</xml_diff>